<commit_message>
Aggiunto link alla repository nella documentazione.
</commit_message>
<xml_diff>
--- a/docs/Relazione.docx
+++ b/docs/Relazione.docx
@@ -164,6 +164,22 @@
     </w:p>
     <w:p>
       <w:pPr>
+        <w:jc w:val="right"/>
+      </w:pPr>
+      <w:r>
+        <w:t xml:space="preserve">Link al repository GitHub del progetto: clicca </w:t>
+      </w:r>
+      <w:hyperlink r:id="rId6" w:history="1">
+        <w:r>
+          <w:rPr>
+            <w:rStyle w:val="Collegamentoipertestuale"/>
+          </w:rPr>
+          <w:t>qui</w:t>
+        </w:r>
+      </w:hyperlink>
+    </w:p>
+    <w:p>
+      <w:pPr>
         <w:pStyle w:val="Titolo1"/>
       </w:pPr>
       <w:r>
@@ -258,7 +274,7 @@
       <w:r>
         <w:t xml:space="preserve">L’obiettivo del task è quello di fornire un sistema in grado di riconoscere, a partire da semplici analisi climatiche e del suolo, la coltura più adatta alla zona e alle caratteristiche del terreno preso in esame. A tale scopo, il Ministero dell’Agricoltura ha reperito un dataset (consultabile al seguente </w:t>
       </w:r>
-      <w:hyperlink r:id="rId6" w:history="1">
+      <w:hyperlink r:id="rId7" w:history="1">
         <w:r>
           <w:rPr>
             <w:rStyle w:val="Collegamentoipertestuale"/>
@@ -322,13 +338,9 @@
     </w:p>
     <w:p>
       <w:r>
-        <w:t xml:space="preserve">Per l’analisi </w:t>
-      </w:r>
-      <w:proofErr w:type="gramStart"/>
-      <w:r>
-        <w:t>delle features</w:t>
-      </w:r>
-      <w:proofErr w:type="gramEnd"/>
+        <w:lastRenderedPageBreak/>
+        <w:t>Per l’analisi delle features</w:t>
+      </w:r>
       <w:r>
         <w:t xml:space="preserve"> lo strumento ritenuto più adatto al compito è stato </w:t>
       </w:r>
@@ -350,7 +362,6 @@
       </w:r>
       <w:proofErr w:type="spellStart"/>
       <w:r>
-        <w:lastRenderedPageBreak/>
         <w:t>Jupyter</w:t>
       </w:r>
       <w:proofErr w:type="spellEnd"/>
@@ -498,7 +509,7 @@
                     </pic:cNvPicPr>
                   </pic:nvPicPr>
                   <pic:blipFill>
-                    <a:blip r:embed="rId7">
+                    <a:blip r:embed="rId8">
                       <a:extLst>
                         <a:ext uri="{28A0092B-C50C-407E-A947-70E740481C1C}">
                           <a14:useLocalDpi xmlns:a14="http://schemas.microsoft.com/office/drawing/2010/main" val="0"/>
@@ -569,7 +580,7 @@
                     </pic:cNvPicPr>
                   </pic:nvPicPr>
                   <pic:blipFill>
-                    <a:blip r:embed="rId8">
+                    <a:blip r:embed="rId9">
                       <a:extLst>
                         <a:ext uri="{28A0092B-C50C-407E-A947-70E740481C1C}">
                           <a14:useLocalDpi xmlns:a14="http://schemas.microsoft.com/office/drawing/2010/main" val="0"/>
@@ -630,7 +641,7 @@
                     </pic:cNvPicPr>
                   </pic:nvPicPr>
                   <pic:blipFill>
-                    <a:blip r:embed="rId9">
+                    <a:blip r:embed="rId10">
                       <a:extLst>
                         <a:ext uri="{28A0092B-C50C-407E-A947-70E740481C1C}">
                           <a14:useLocalDpi xmlns:a14="http://schemas.microsoft.com/office/drawing/2010/main" val="0"/>
@@ -691,7 +702,7 @@
                     </pic:cNvPicPr>
                   </pic:nvPicPr>
                   <pic:blipFill>
-                    <a:blip r:embed="rId10">
+                    <a:blip r:embed="rId11">
                       <a:extLst>
                         <a:ext uri="{28A0092B-C50C-407E-A947-70E740481C1C}">
                           <a14:useLocalDpi xmlns:a14="http://schemas.microsoft.com/office/drawing/2010/main" val="0"/>
@@ -756,7 +767,6 @@
     <w:p/>
     <w:p>
       <w:r>
-        <w:lastRenderedPageBreak/>
         <w:t>KNN:</w:t>
       </w:r>
     </w:p>
@@ -786,7 +796,7 @@
                     </pic:cNvPicPr>
                   </pic:nvPicPr>
                   <pic:blipFill>
-                    <a:blip r:embed="rId11">
+                    <a:blip r:embed="rId12">
                       <a:extLst>
                         <a:ext uri="{28A0092B-C50C-407E-A947-70E740481C1C}">
                           <a14:useLocalDpi xmlns:a14="http://schemas.microsoft.com/office/drawing/2010/main" val="0"/>
@@ -857,7 +867,7 @@
                     </pic:cNvPicPr>
                   </pic:nvPicPr>
                   <pic:blipFill>
-                    <a:blip r:embed="rId12">
+                    <a:blip r:embed="rId13">
                       <a:extLst>
                         <a:ext uri="{28A0092B-C50C-407E-A947-70E740481C1C}">
                           <a14:useLocalDpi xmlns:a14="http://schemas.microsoft.com/office/drawing/2010/main" val="0"/>
@@ -918,7 +928,7 @@
                     </pic:cNvPicPr>
                   </pic:nvPicPr>
                   <pic:blipFill>
-                    <a:blip r:embed="rId13">
+                    <a:blip r:embed="rId14">
                       <a:extLst>
                         <a:ext uri="{28A0092B-C50C-407E-A947-70E740481C1C}">
                           <a14:useLocalDpi xmlns:a14="http://schemas.microsoft.com/office/drawing/2010/main" val="0"/>
@@ -979,7 +989,7 @@
                     </pic:cNvPicPr>
                   </pic:nvPicPr>
                   <pic:blipFill>
-                    <a:blip r:embed="rId14">
+                    <a:blip r:embed="rId15">
                       <a:extLst>
                         <a:ext uri="{28A0092B-C50C-407E-A947-70E740481C1C}">
                           <a14:useLocalDpi xmlns:a14="http://schemas.microsoft.com/office/drawing/2010/main" val="0"/>
@@ -1178,7 +1188,7 @@
                     <pic:cNvPicPr/>
                   </pic:nvPicPr>
                   <pic:blipFill>
-                    <a:blip r:embed="rId15">
+                    <a:blip r:embed="rId16">
                       <a:extLst>
                         <a:ext uri="{28A0092B-C50C-407E-A947-70E740481C1C}">
                           <a14:useLocalDpi xmlns:a14="http://schemas.microsoft.com/office/drawing/2010/main" val="0"/>
@@ -1259,7 +1269,7 @@
                     <pic:cNvPicPr/>
                   </pic:nvPicPr>
                   <pic:blipFill>
-                    <a:blip r:embed="rId16">
+                    <a:blip r:embed="rId17">
                       <a:extLst>
                         <a:ext uri="{28A0092B-C50C-407E-A947-70E740481C1C}">
                           <a14:useLocalDpi xmlns:a14="http://schemas.microsoft.com/office/drawing/2010/main" val="0"/>
@@ -1326,7 +1336,7 @@
       <w:r>
         <w:t xml:space="preserve"> (la documentazione è reperibile al seguente </w:t>
       </w:r>
-      <w:hyperlink r:id="rId17" w:history="1">
+      <w:hyperlink r:id="rId18" w:history="1">
         <w:r>
           <w:rPr>
             <w:rStyle w:val="Collegamentoipertestuale"/>
@@ -1465,7 +1475,7 @@
                     <pic:cNvPicPr/>
                   </pic:nvPicPr>
                   <pic:blipFill>
-                    <a:blip r:embed="rId15">
+                    <a:blip r:embed="rId16">
                       <a:extLst>
                         <a:ext uri="{28A0092B-C50C-407E-A947-70E740481C1C}">
                           <a14:useLocalDpi xmlns:a14="http://schemas.microsoft.com/office/drawing/2010/main" val="0"/>
@@ -1526,7 +1536,7 @@
                     <pic:cNvPicPr/>
                   </pic:nvPicPr>
                   <pic:blipFill>
-                    <a:blip r:embed="rId18">
+                    <a:blip r:embed="rId19">
                       <a:extLst>
                         <a:ext uri="{28A0092B-C50C-407E-A947-70E740481C1C}">
                           <a14:useLocalDpi xmlns:a14="http://schemas.microsoft.com/office/drawing/2010/main" val="0"/>
@@ -1614,13 +1624,8 @@
           <w:numId w:val="3"/>
         </w:numPr>
       </w:pPr>
-      <w:proofErr w:type="gramStart"/>
-      <w:r>
-        <w:t>E’</w:t>
-      </w:r>
-      <w:proofErr w:type="gramEnd"/>
-      <w:r>
-        <w:t xml:space="preserve"> possibile che siano presenti malattie fogliari sconosciute (nel caso in cui vengano rilevate macchie sulle foglie ma le condizioni atmosferiche non combaciano con le malattie conosciute dal sistema esperto)</w:t>
+      <w:r>
+        <w:t>E’ possibile che siano presenti malattie fogliari sconosciute (nel caso in cui vengano rilevate macchie sulle foglie ma le condizioni atmosferiche non combaciano con le malattie conosciute dal sistema esperto)</w:t>
       </w:r>
     </w:p>
     <w:p>
@@ -1798,7 +1803,7 @@
                     <pic:cNvPicPr/>
                   </pic:nvPicPr>
                   <pic:blipFill>
-                    <a:blip r:embed="rId15">
+                    <a:blip r:embed="rId16">
                       <a:extLst>
                         <a:ext uri="{28A0092B-C50C-407E-A947-70E740481C1C}">
                           <a14:useLocalDpi xmlns:a14="http://schemas.microsoft.com/office/drawing/2010/main" val="0"/>
@@ -1855,7 +1860,7 @@
                     <pic:cNvPicPr/>
                   </pic:nvPicPr>
                   <pic:blipFill>
-                    <a:blip r:embed="rId19">
+                    <a:blip r:embed="rId20">
                       <a:extLst>
                         <a:ext uri="{28A0092B-C50C-407E-A947-70E740481C1C}">
                           <a14:useLocalDpi xmlns:a14="http://schemas.microsoft.com/office/drawing/2010/main" val="0"/>
@@ -1926,7 +1931,7 @@
                     <pic:cNvPicPr/>
                   </pic:nvPicPr>
                   <pic:blipFill>
-                    <a:blip r:embed="rId20">
+                    <a:blip r:embed="rId21">
                       <a:extLst>
                         <a:ext uri="{28A0092B-C50C-407E-A947-70E740481C1C}">
                           <a14:useLocalDpi xmlns:a14="http://schemas.microsoft.com/office/drawing/2010/main" val="0"/>
@@ -2005,7 +2010,7 @@
                     <pic:cNvPicPr/>
                   </pic:nvPicPr>
                   <pic:blipFill>
-                    <a:blip r:embed="rId21">
+                    <a:blip r:embed="rId22">
                       <a:extLst>
                         <a:ext uri="{28A0092B-C50C-407E-A947-70E740481C1C}">
                           <a14:useLocalDpi xmlns:a14="http://schemas.microsoft.com/office/drawing/2010/main" val="0"/>
@@ -2062,7 +2067,7 @@
       <w:r>
         <w:t xml:space="preserve">, la cui documentazione è disponibile al seguente </w:t>
       </w:r>
-      <w:hyperlink r:id="rId22" w:history="1">
+      <w:hyperlink r:id="rId23" w:history="1">
         <w:r>
           <w:rPr>
             <w:rStyle w:val="Collegamentoipertestuale"/>
@@ -2191,7 +2196,7 @@
                     <pic:cNvPicPr/>
                   </pic:nvPicPr>
                   <pic:blipFill>
-                    <a:blip r:embed="rId15">
+                    <a:blip r:embed="rId16">
                       <a:extLst>
                         <a:ext uri="{28A0092B-C50C-407E-A947-70E740481C1C}">
                           <a14:useLocalDpi xmlns:a14="http://schemas.microsoft.com/office/drawing/2010/main" val="0"/>
@@ -2251,7 +2256,7 @@
                     <pic:cNvPicPr/>
                   </pic:nvPicPr>
                   <pic:blipFill>
-                    <a:blip r:embed="rId23">
+                    <a:blip r:embed="rId24">
                       <a:extLst>
                         <a:ext uri="{28A0092B-C50C-407E-A947-70E740481C1C}">
                           <a14:useLocalDpi xmlns:a14="http://schemas.microsoft.com/office/drawing/2010/main" val="0"/>
@@ -2503,6 +2508,20 @@
         <w:t>Matteo Inglese m.723032</w:t>
       </w:r>
     </w:p>
+    <w:p>
+      <w:r>
+        <w:t xml:space="preserve">Link al repository GitHub del progetto: </w:t>
+      </w:r>
+      <w:hyperlink r:id="rId25" w:history="1">
+        <w:r>
+          <w:rPr>
+            <w:rStyle w:val="Collegamentoipertestuale"/>
+          </w:rPr>
+          <w:t>https://github.com/MatteoInglese/ICON---2021-2022</w:t>
+        </w:r>
+      </w:hyperlink>
+    </w:p>
+    <w:p/>
     <w:p>
       <w:pPr>
         <w:jc w:val="center"/>
@@ -3883,6 +3902,18 @@
       <w:shd w:val="clear" w:color="auto" w:fill="E1DFDD"/>
     </w:rPr>
   </w:style>
+  <w:style w:type="character" w:styleId="Collegamentovisitato">
+    <w:name w:val="FollowedHyperlink"/>
+    <w:basedOn w:val="Carpredefinitoparagrafo"/>
+    <w:uiPriority w:val="99"/>
+    <w:semiHidden/>
+    <w:unhideWhenUsed/>
+    <w:rsid w:val="00EF4A8C"/>
+    <w:rPr>
+      <w:color w:val="954F72" w:themeColor="followedHyperlink"/>
+      <w:u w:val="single"/>
+    </w:rPr>
+  </w:style>
 </w:styles>
 </file>
 

</xml_diff>